<commit_message>
Primer prototipo RAG a evaluar utilizando el framewor RAGAS
</commit_message>
<xml_diff>
--- a/docs/Informe.docx
+++ b/docs/Informe.docx
@@ -1055,7 +1055,7 @@
         <w:ind w:firstLine="0"/>
       </w:pPr>
       <w:r>
-        <w:t xml:space="preserve">Estudio sobre métodos de evaluación de </w:t>
+        <w:t xml:space="preserve">El trabajo realizado durante las prácticas en empresa comenzó con el estudio de métodos de evaluación </w:t>
       </w:r>
       <w:r>
         <w:rPr>
@@ -1065,7 +1065,193 @@
         <w:t>RAG</w:t>
       </w:r>
       <w:r>
+        <w:t xml:space="preserve">. Se vio que los dos </w:t>
+      </w:r>
+      <w:proofErr w:type="spellStart"/>
+      <w:r>
+        <w:rPr>
+          <w:i/>
+          <w:iCs/>
+        </w:rPr>
+        <w:t>frameworks</w:t>
+      </w:r>
+      <w:proofErr w:type="spellEnd"/>
+      <w:r>
+        <w:t xml:space="preserve"> principales de evaluación son </w:t>
+      </w:r>
+      <w:proofErr w:type="spellStart"/>
+      <w:r>
+        <w:rPr>
+          <w:i/>
+          <w:iCs/>
+        </w:rPr>
+        <w:t>Retrieval-Augmented</w:t>
+      </w:r>
+      <w:proofErr w:type="spellEnd"/>
+      <w:r>
+        <w:rPr>
+          <w:i/>
+          <w:iCs/>
+        </w:rPr>
+        <w:t xml:space="preserve"> </w:t>
+      </w:r>
+      <w:proofErr w:type="spellStart"/>
+      <w:r>
+        <w:rPr>
+          <w:i/>
+          <w:iCs/>
+        </w:rPr>
+        <w:t>Generation</w:t>
+      </w:r>
+      <w:proofErr w:type="spellEnd"/>
+      <w:r>
+        <w:rPr>
+          <w:i/>
+          <w:iCs/>
+        </w:rPr>
+        <w:t xml:space="preserve"> </w:t>
+      </w:r>
+      <w:proofErr w:type="spellStart"/>
+      <w:r>
+        <w:rPr>
+          <w:i/>
+          <w:iCs/>
+        </w:rPr>
+        <w:t>Assessment</w:t>
+      </w:r>
+      <w:proofErr w:type="spellEnd"/>
+      <w:r>
+        <w:rPr>
+          <w:i/>
+          <w:iCs/>
+        </w:rPr>
+        <w:t xml:space="preserve"> </w:t>
+      </w:r>
+      <w:r>
+        <w:t>(</w:t>
+      </w:r>
+      <w:proofErr w:type="spellStart"/>
+      <w:r>
+        <w:t>RAGAs</w:t>
+      </w:r>
+      <w:proofErr w:type="spellEnd"/>
+      <w:r>
+        <w:t>)</w:t>
+      </w:r>
+      <w:r>
         <w:t xml:space="preserve"> y </w:t>
+      </w:r>
+      <w:proofErr w:type="spellStart"/>
+      <w:r>
+        <w:rPr>
+          <w:i/>
+          <w:iCs/>
+        </w:rPr>
+        <w:t>Automated</w:t>
+      </w:r>
+      <w:proofErr w:type="spellEnd"/>
+      <w:r>
+        <w:rPr>
+          <w:i/>
+          <w:iCs/>
+        </w:rPr>
+        <w:t xml:space="preserve"> RAG </w:t>
+      </w:r>
+      <w:proofErr w:type="spellStart"/>
+      <w:r>
+        <w:rPr>
+          <w:i/>
+          <w:iCs/>
+        </w:rPr>
+        <w:t>Evaluation</w:t>
+      </w:r>
+      <w:proofErr w:type="spellEnd"/>
+      <w:r>
+        <w:rPr>
+          <w:i/>
+          <w:iCs/>
+        </w:rPr>
+        <w:t xml:space="preserve"> </w:t>
+      </w:r>
+      <w:proofErr w:type="spellStart"/>
+      <w:r>
+        <w:rPr>
+          <w:i/>
+          <w:iCs/>
+        </w:rPr>
+        <w:t>System</w:t>
+      </w:r>
+      <w:proofErr w:type="spellEnd"/>
+      <w:r>
+        <w:rPr>
+          <w:i/>
+          <w:iCs/>
+        </w:rPr>
+        <w:t xml:space="preserve"> </w:t>
+      </w:r>
+      <w:r>
+        <w:t>(ARES)</w:t>
+      </w:r>
+      <w:r>
+        <w:t xml:space="preserve">. Por lo cual se decidió probar ambas herramientas de evaluación sobre un prototipo </w:t>
+      </w:r>
+      <w:r>
+        <w:rPr>
+          <w:i/>
+          <w:iCs/>
+        </w:rPr>
+        <w:t>RAG</w:t>
+      </w:r>
+      <w:r>
+        <w:t xml:space="preserve"> sobre el que se iban a ir implementando cambios para analizar el impacto en la calidad de la respuesta.</w:t>
+      </w:r>
+      <w:r>
+        <w:t xml:space="preserve"> </w:t>
+      </w:r>
+      <w:r>
+        <w:t xml:space="preserve">El prototipo inicial del </w:t>
+      </w:r>
+      <w:r>
+        <w:rPr>
+          <w:i/>
+          <w:iCs/>
+        </w:rPr>
+        <w:t>RAG</w:t>
+      </w:r>
+      <w:r>
+        <w:t xml:space="preserve"> a evaluar estaba implementado usando </w:t>
+      </w:r>
+      <w:proofErr w:type="spellStart"/>
+      <w:r>
+        <w:rPr>
+          <w:i/>
+          <w:iCs/>
+        </w:rPr>
+        <w:t>chunking</w:t>
+      </w:r>
+      <w:proofErr w:type="spellEnd"/>
+      <w:r>
+        <w:t xml:space="preserve">, un </w:t>
+      </w:r>
+      <w:proofErr w:type="spellStart"/>
+      <w:r>
+        <w:rPr>
+          <w:i/>
+          <w:iCs/>
+        </w:rPr>
+        <w:t>tokenizer</w:t>
+      </w:r>
+      <w:proofErr w:type="spellEnd"/>
+      <w:r>
+        <w:t xml:space="preserve">, </w:t>
+      </w:r>
+      <w:proofErr w:type="spellStart"/>
+      <w:r>
+        <w:t>qdrant</w:t>
+      </w:r>
+      <w:proofErr w:type="spellEnd"/>
+      <w:r>
+        <w:t xml:space="preserve"> como base de datos vectorial y Ollama como </w:t>
       </w:r>
       <w:r>
         <w:rPr>
@@ -1076,6 +1262,98 @@
       </w:r>
       <w:r>
         <w:t xml:space="preserve">. </w:t>
+      </w:r>
+    </w:p>
+    <w:p>
+      <w:pPr>
+        <w:ind w:firstLine="0"/>
+      </w:pPr>
+      <w:r>
+        <w:t xml:space="preserve">Tras el estudio teórico inicial de ambos </w:t>
+      </w:r>
+      <w:proofErr w:type="spellStart"/>
+      <w:r>
+        <w:rPr>
+          <w:i/>
+          <w:iCs/>
+        </w:rPr>
+        <w:t>frameworks</w:t>
+      </w:r>
+      <w:proofErr w:type="spellEnd"/>
+      <w:r>
+        <w:t xml:space="preserve"> se opto por comenzar la evaluación del </w:t>
+      </w:r>
+      <w:r>
+        <w:rPr>
+          <w:i/>
+          <w:iCs/>
+        </w:rPr>
+        <w:t>RAG</w:t>
+      </w:r>
+      <w:r>
+        <w:t xml:space="preserve"> utilizando </w:t>
+      </w:r>
+      <w:proofErr w:type="spellStart"/>
+      <w:r>
+        <w:rPr>
+          <w:i/>
+          <w:iCs/>
+        </w:rPr>
+        <w:t>Retrieval-Augmented</w:t>
+      </w:r>
+      <w:proofErr w:type="spellEnd"/>
+      <w:r>
+        <w:rPr>
+          <w:i/>
+          <w:iCs/>
+        </w:rPr>
+        <w:t xml:space="preserve"> </w:t>
+      </w:r>
+      <w:proofErr w:type="spellStart"/>
+      <w:r>
+        <w:rPr>
+          <w:i/>
+          <w:iCs/>
+        </w:rPr>
+        <w:t>Generation</w:t>
+      </w:r>
+      <w:proofErr w:type="spellEnd"/>
+      <w:r>
+        <w:rPr>
+          <w:i/>
+          <w:iCs/>
+        </w:rPr>
+        <w:t xml:space="preserve"> </w:t>
+      </w:r>
+      <w:proofErr w:type="spellStart"/>
+      <w:r>
+        <w:rPr>
+          <w:i/>
+          <w:iCs/>
+        </w:rPr>
+        <w:t>Assessment</w:t>
+      </w:r>
+      <w:proofErr w:type="spellEnd"/>
+      <w:r>
+        <w:rPr>
+          <w:i/>
+          <w:iCs/>
+        </w:rPr>
+        <w:t xml:space="preserve"> </w:t>
+      </w:r>
+      <w:r>
+        <w:t>(</w:t>
+      </w:r>
+      <w:proofErr w:type="spellStart"/>
+      <w:r>
+        <w:t>RAGAs</w:t>
+      </w:r>
+      <w:proofErr w:type="spellEnd"/>
+      <w:r>
+        <w:t>)</w:t>
+      </w:r>
+      <w:r>
+        <w:t xml:space="preserve">. Debido a que </w:t>
       </w:r>
     </w:p>
     <w:p>
@@ -3219,7 +3497,6 @@
   <w:style w:type="character" w:default="1" w:styleId="Fuentedeprrafopredeter">
     <w:name w:val="Default Paragraph Font"/>
     <w:uiPriority w:val="1"/>
-    <w:semiHidden/>
     <w:unhideWhenUsed/>
   </w:style>
   <w:style w:type="table" w:default="1" w:styleId="Tablanormal">

</xml_diff>

<commit_message>
Expliación de lso frameworks ARES y RAGAS
</commit_message>
<xml_diff>
--- a/docs/Informe.docx
+++ b/docs/Informe.docx
@@ -1065,9 +1065,14 @@
         <w:t>RAG</w:t>
       </w:r>
       <w:r>
-        <w:t xml:space="preserve">. Se vio que los dos </w:t>
-      </w:r>
-      <w:proofErr w:type="spellStart"/>
+        <w:t xml:space="preserve">. </w:t>
+      </w:r>
+      <w:r>
+        <w:t xml:space="preserve">Para evaluar un sistema RAG se necesita medir la calidad de los documentos recuperados, la calidad de la respuesta del LLM y si la respuesta está alineada al contexto. </w:t>
+      </w:r>
+      <w:r>
+        <w:t xml:space="preserve">Se vio que los dos </w:t>
+      </w:r>
       <w:r>
         <w:rPr>
           <w:i/>
@@ -1075,125 +1080,40 @@
         </w:rPr>
         <w:t>frameworks</w:t>
       </w:r>
-      <w:proofErr w:type="spellEnd"/>
       <w:r>
         <w:t xml:space="preserve"> principales de evaluación son </w:t>
       </w:r>
-      <w:proofErr w:type="spellStart"/>
       <w:r>
         <w:rPr>
           <w:i/>
           <w:iCs/>
         </w:rPr>
-        <w:t>Retrieval-Augmented</w:t>
-      </w:r>
-      <w:proofErr w:type="spellEnd"/>
+        <w:t xml:space="preserve">Retrieval-Augmented Generation Assessment </w:t>
+      </w:r>
+      <w:r>
+        <w:t>(RAGAs)</w:t>
+      </w:r>
+      <w:r>
+        <w:t xml:space="preserve"> y </w:t>
+      </w:r>
       <w:r>
         <w:rPr>
           <w:i/>
           <w:iCs/>
         </w:rPr>
+        <w:t xml:space="preserve">Automated RAG Evaluation System </w:t>
+      </w:r>
+      <w:r>
+        <w:t>(ARES)</w:t>
+      </w:r>
+      <w:r>
+        <w:t>.</w:t>
+      </w:r>
+      <w:r>
         <w:t xml:space="preserve"> </w:t>
       </w:r>
-      <w:proofErr w:type="spellStart"/>
-      <w:r>
-        <w:rPr>
-          <w:i/>
-          <w:iCs/>
-        </w:rPr>
-        <w:t>Generation</w:t>
-      </w:r>
-      <w:proofErr w:type="spellEnd"/>
-      <w:r>
-        <w:rPr>
-          <w:i/>
-          <w:iCs/>
-        </w:rPr>
-        <w:t xml:space="preserve"> </w:t>
-      </w:r>
-      <w:proofErr w:type="spellStart"/>
-      <w:r>
-        <w:rPr>
-          <w:i/>
-          <w:iCs/>
-        </w:rPr>
-        <w:t>Assessment</w:t>
-      </w:r>
-      <w:proofErr w:type="spellEnd"/>
-      <w:r>
-        <w:rPr>
-          <w:i/>
-          <w:iCs/>
-        </w:rPr>
-        <w:t xml:space="preserve"> </w:t>
-      </w:r>
-      <w:r>
-        <w:t>(</w:t>
-      </w:r>
-      <w:proofErr w:type="spellStart"/>
-      <w:r>
-        <w:t>RAGAs</w:t>
-      </w:r>
-      <w:proofErr w:type="spellEnd"/>
-      <w:r>
-        <w:t>)</w:t>
-      </w:r>
-      <w:r>
-        <w:t xml:space="preserve"> y </w:t>
-      </w:r>
-      <w:proofErr w:type="spellStart"/>
-      <w:r>
-        <w:rPr>
-          <w:i/>
-          <w:iCs/>
-        </w:rPr>
-        <w:t>Automated</w:t>
-      </w:r>
-      <w:proofErr w:type="spellEnd"/>
-      <w:r>
-        <w:rPr>
-          <w:i/>
-          <w:iCs/>
-        </w:rPr>
-        <w:t xml:space="preserve"> RAG </w:t>
-      </w:r>
-      <w:proofErr w:type="spellStart"/>
-      <w:r>
-        <w:rPr>
-          <w:i/>
-          <w:iCs/>
-        </w:rPr>
-        <w:t>Evaluation</w:t>
-      </w:r>
-      <w:proofErr w:type="spellEnd"/>
-      <w:r>
-        <w:rPr>
-          <w:i/>
-          <w:iCs/>
-        </w:rPr>
-        <w:t xml:space="preserve"> </w:t>
-      </w:r>
-      <w:proofErr w:type="spellStart"/>
-      <w:r>
-        <w:rPr>
-          <w:i/>
-          <w:iCs/>
-        </w:rPr>
-        <w:t>System</w:t>
-      </w:r>
-      <w:proofErr w:type="spellEnd"/>
-      <w:r>
-        <w:rPr>
-          <w:i/>
-          <w:iCs/>
-        </w:rPr>
-        <w:t xml:space="preserve"> </w:t>
-      </w:r>
-      <w:r>
-        <w:t>(ARES)</w:t>
-      </w:r>
-      <w:r>
-        <w:t xml:space="preserve">. Por lo cual se decidió probar ambas herramientas de evaluación sobre un prototipo </w:t>
+      <w:r>
+        <w:t xml:space="preserve">Por lo cual se decidió probar ambas herramientas de evaluación sobre un prototipo </w:t>
       </w:r>
       <w:r>
         <w:rPr>
@@ -1221,7 +1141,6 @@
       <w:r>
         <w:t xml:space="preserve"> a evaluar estaba implementado usando </w:t>
       </w:r>
-      <w:proofErr w:type="spellStart"/>
       <w:r>
         <w:rPr>
           <w:i/>
@@ -1229,11 +1148,9 @@
         </w:rPr>
         <w:t>chunking</w:t>
       </w:r>
-      <w:proofErr w:type="spellEnd"/>
       <w:r>
         <w:t xml:space="preserve">, un </w:t>
       </w:r>
-      <w:proofErr w:type="spellStart"/>
       <w:r>
         <w:rPr>
           <w:i/>
@@ -1241,17 +1158,11 @@
         </w:rPr>
         <w:t>tokenizer</w:t>
       </w:r>
-      <w:proofErr w:type="spellEnd"/>
       <w:r>
         <w:t xml:space="preserve">, </w:t>
       </w:r>
-      <w:proofErr w:type="spellStart"/>
-      <w:r>
-        <w:t>qdrant</w:t>
-      </w:r>
-      <w:proofErr w:type="spellEnd"/>
-      <w:r>
-        <w:t xml:space="preserve"> como base de datos vectorial y Ollama como </w:t>
+      <w:r>
+        <w:t xml:space="preserve">qdrant como base de datos vectorial y Ollama como </w:t>
       </w:r>
       <w:r>
         <w:rPr>
@@ -1271,7 +1182,6 @@
       <w:r>
         <w:t xml:space="preserve">Tras el estudio teórico inicial de ambos </w:t>
       </w:r>
-      <w:proofErr w:type="spellStart"/>
       <w:r>
         <w:rPr>
           <w:i/>
@@ -1279,9 +1189,14 @@
         </w:rPr>
         <w:t>frameworks</w:t>
       </w:r>
-      <w:proofErr w:type="spellEnd"/>
-      <w:r>
-        <w:t xml:space="preserve"> se opto por comenzar la evaluación del </w:t>
+      <w:r>
+        <w:t xml:space="preserve"> se </w:t>
+      </w:r>
+      <w:r>
+        <w:t>optó</w:t>
+      </w:r>
+      <w:r>
+        <w:t xml:space="preserve"> por comenzar la evaluación del </w:t>
       </w:r>
       <w:r>
         <w:rPr>
@@ -1293,67 +1208,887 @@
       <w:r>
         <w:t xml:space="preserve"> utilizando </w:t>
       </w:r>
-      <w:proofErr w:type="spellStart"/>
       <w:r>
         <w:rPr>
           <w:i/>
           <w:iCs/>
         </w:rPr>
-        <w:t>Retrieval-Augmented</w:t>
-      </w:r>
-      <w:proofErr w:type="spellEnd"/>
+        <w:t xml:space="preserve">Retrieval-Augmented Generation Assessment </w:t>
+      </w:r>
+      <w:r>
+        <w:t>(RAGA</w:t>
+      </w:r>
+      <w:r>
+        <w:t>S</w:t>
+      </w:r>
+      <w:r>
+        <w:t>)</w:t>
+      </w:r>
+      <w:r>
+        <w:t xml:space="preserve">. Debido a que </w:t>
+      </w:r>
+      <w:r>
+        <w:t>RAGAS evalúa el RAG sin necesidad de tener un dataset etiquetado.</w:t>
+      </w:r>
+      <w:r>
+        <w:t xml:space="preserve"> Además, se integra de manera sencilla y bastante rápida.</w:t>
+      </w:r>
+      <w:r>
+        <w:t xml:space="preserve"> La entrada mínima que hay que pasarle por cada pregunta para la evaluación es:</w:t>
+      </w:r>
+    </w:p>
+    <w:p>
+      <w:pPr>
+        <w:pStyle w:val="Prrafodelista"/>
+        <w:numPr>
+          <w:ilvl w:val="0"/>
+          <w:numId w:val="15"/>
+        </w:numPr>
+      </w:pPr>
+      <w:r>
+        <w:t>La pregunta</w:t>
+      </w:r>
+    </w:p>
+    <w:p>
+      <w:pPr>
+        <w:pStyle w:val="Prrafodelista"/>
+        <w:numPr>
+          <w:ilvl w:val="0"/>
+          <w:numId w:val="15"/>
+        </w:numPr>
+      </w:pPr>
+      <w:r>
+        <w:t>El contexto recuperado por el RAG</w:t>
+      </w:r>
+    </w:p>
+    <w:p>
+      <w:pPr>
+        <w:pStyle w:val="Prrafodelista"/>
+        <w:numPr>
+          <w:ilvl w:val="0"/>
+          <w:numId w:val="15"/>
+        </w:numPr>
+      </w:pPr>
+      <w:r>
+        <w:t>La respuesta generada</w:t>
+      </w:r>
+    </w:p>
+    <w:p>
+      <w:pPr>
+        <w:pStyle w:val="Prrafodelista"/>
+        <w:numPr>
+          <w:ilvl w:val="0"/>
+          <w:numId w:val="15"/>
+        </w:numPr>
+      </w:pPr>
+      <w:r>
+        <w:t>Opcionalmente la respuesta correcta</w:t>
+      </w:r>
+    </w:p>
+    <w:p>
+      <w:pPr>
+        <w:ind w:firstLine="0"/>
+      </w:pPr>
+      <w:r>
+        <w:t>Sus métricas principales son:</w:t>
+      </w:r>
+    </w:p>
+    <w:p>
+      <w:pPr>
+        <w:pStyle w:val="Prrafodelista"/>
+        <w:numPr>
+          <w:ilvl w:val="0"/>
+          <w:numId w:val="15"/>
+        </w:numPr>
+      </w:pPr>
       <w:r>
         <w:rPr>
           <w:i/>
           <w:iCs/>
         </w:rPr>
-        <w:t xml:space="preserve"> </w:t>
-      </w:r>
-      <w:proofErr w:type="spellStart"/>
+        <w:t>Faithfulness</w:t>
+      </w:r>
+      <w:r>
+        <w:t xml:space="preserve"> (fidelidad): esta métrica mide si la respuesta se basa en el contexto o si por el contrario el modelo alucina. Cuanto más alto es este valor menos alucina el modelo. Para calcularlo divide la respuesta en partes denominadas </w:t>
+      </w:r>
       <w:r>
         <w:rPr>
           <w:i/>
           <w:iCs/>
         </w:rPr>
-        <w:t>Generation</w:t>
-      </w:r>
-      <w:proofErr w:type="spellEnd"/>
+        <w:t>claims</w:t>
+      </w:r>
+      <w:r>
+        <w:t xml:space="preserve">, por cada uno comprueba si aparece en el contexto. Finalmente calcula cuantos </w:t>
+      </w:r>
       <w:r>
         <w:rPr>
           <w:i/>
           <w:iCs/>
         </w:rPr>
+        <w:t>claims</w:t>
+      </w:r>
+      <w:r>
+        <w:t xml:space="preserve"> se encuentran en</w:t>
+      </w:r>
+      <w:r>
         <w:t xml:space="preserve"> </w:t>
       </w:r>
-      <w:proofErr w:type="spellStart"/>
+      <w:r>
+        <w:t>e</w:t>
+      </w:r>
+      <w:r>
+        <w:t>l</w:t>
+      </w:r>
+      <w:r>
+        <w:t xml:space="preserve"> contexto.</w:t>
+      </w:r>
+    </w:p>
+    <w:p>
+      <w:pPr>
+        <w:pStyle w:val="Prrafodelista"/>
+        <w:numPr>
+          <w:ilvl w:val="0"/>
+          <w:numId w:val="15"/>
+        </w:numPr>
+      </w:pPr>
       <w:r>
         <w:rPr>
           <w:i/>
           <w:iCs/>
         </w:rPr>
-        <w:t>Assessment</w:t>
-      </w:r>
-      <w:proofErr w:type="spellEnd"/>
+        <w:t>Answer Relevancy</w:t>
+      </w:r>
+      <w:r>
+        <w:t xml:space="preserve"> (relevancia de la respuesta): </w:t>
+      </w:r>
+      <w:r>
+        <w:t>esta métrica mide si</w:t>
+      </w:r>
+      <w:r>
+        <w:t xml:space="preserve"> </w:t>
+      </w:r>
+      <w:r>
+        <w:t xml:space="preserve">la respuesta responde a la pregunta, detectando respuestas incompletas. Cuanto más alto sea este valor mejor será la respuesta.  Para calcularlo, el LLM tiene en cuenta tanto si la respuesta tiene información útil como si evita información irrelevante. </w:t>
+      </w:r>
+    </w:p>
+    <w:p>
+      <w:pPr>
+        <w:pStyle w:val="Prrafodelista"/>
+        <w:numPr>
+          <w:ilvl w:val="0"/>
+          <w:numId w:val="15"/>
+        </w:numPr>
+      </w:pPr>
       <w:r>
         <w:rPr>
           <w:i/>
           <w:iCs/>
         </w:rPr>
+        <w:t>Context Precision</w:t>
+      </w:r>
+      <w:r>
+        <w:t xml:space="preserve"> (precisión del </w:t>
+      </w:r>
+      <w:r>
+        <w:t>contexto</w:t>
+      </w:r>
+      <w:r>
+        <w:t>):</w:t>
+      </w:r>
+      <w:r>
         <w:t xml:space="preserve"> </w:t>
       </w:r>
       <w:r>
-        <w:t>(</w:t>
-      </w:r>
-      <w:proofErr w:type="spellStart"/>
-      <w:r>
-        <w:t>RAGAs</w:t>
-      </w:r>
-      <w:proofErr w:type="spellEnd"/>
-      <w:r>
-        <w:t>)</w:t>
-      </w:r>
-      <w:r>
-        <w:t xml:space="preserve">. Debido a que </w:t>
+        <w:t>esta métrica mide si</w:t>
+      </w:r>
+      <w:r>
+        <w:t xml:space="preserve"> el contexto recuperado aporta información necesaria para generar la respuesta. Cuanto más contexto irrelevante haya menor será su valor, por lo cual se puede decir que mide el ruido en el contexto recuperado..</w:t>
+      </w:r>
+    </w:p>
+    <w:p>
+      <w:pPr>
+        <w:pStyle w:val="Prrafodelista"/>
+        <w:numPr>
+          <w:ilvl w:val="0"/>
+          <w:numId w:val="15"/>
+        </w:numPr>
+      </w:pPr>
+      <w:r>
+        <w:rPr>
+          <w:i/>
+          <w:iCs/>
+        </w:rPr>
+        <w:lastRenderedPageBreak/>
+        <w:t>Context Recall</w:t>
+      </w:r>
+      <w:r>
+        <w:t xml:space="preserve"> (contexto suficiente):</w:t>
+      </w:r>
+      <w:r>
+        <w:t xml:space="preserve"> </w:t>
+      </w:r>
+      <w:r>
+        <w:t>esta métrica mide si</w:t>
+      </w:r>
+      <w:r>
+        <w:t xml:space="preserve"> el contexto recuperado tiene toda la información necesaria para generar la respuesta o si por el contrario se ha quedado corto.</w:t>
+      </w:r>
+    </w:p>
+    <w:p>
+      <w:pPr>
+        <w:pStyle w:val="Prrafodelista"/>
+        <w:numPr>
+          <w:ilvl w:val="0"/>
+          <w:numId w:val="15"/>
+        </w:numPr>
+      </w:pPr>
+      <w:r>
+        <w:rPr>
+          <w:i/>
+          <w:iCs/>
+        </w:rPr>
+        <w:t>Answer Correctness</w:t>
+      </w:r>
+      <w:r>
+        <w:t xml:space="preserve"> (respuesta correcta): </w:t>
+      </w:r>
+      <w:r>
+        <w:t xml:space="preserve"> </w:t>
+      </w:r>
+      <w:r>
+        <w:t xml:space="preserve">esta métrica </w:t>
+      </w:r>
+      <w:r>
+        <w:t xml:space="preserve">compara </w:t>
+      </w:r>
+      <w:r>
+        <w:t xml:space="preserve">semánticamente la respuesta que genera el LLM con la respuesta correcta. Para poder evaluar esta métrica es necesario que haya </w:t>
+      </w:r>
+      <w:r>
+        <w:t>ground truth</w:t>
+      </w:r>
+      <w:r>
+        <w:t>.</w:t>
+      </w:r>
+    </w:p>
+    <w:p>
+      <w:pPr>
+        <w:ind w:firstLine="0"/>
+      </w:pPr>
+      <w:r>
+        <w:t xml:space="preserve">No obstante, este </w:t>
+      </w:r>
+      <w:r>
+        <w:rPr>
+          <w:i/>
+          <w:iCs/>
+        </w:rPr>
+        <w:t>framework</w:t>
+      </w:r>
+      <w:r>
+        <w:t xml:space="preserve"> presenta algunas limitaciones, ya que depende de un LLM juez que puede sesgar la respuesta y puede ser inestable entre modelos. Además, no puede aprender evaluadores propios.</w:t>
+      </w:r>
+    </w:p>
+    <w:p>
+      <w:pPr>
+        <w:ind w:firstLine="0"/>
+      </w:pPr>
+      <w:r>
+        <w:t xml:space="preserve">A continuación, se investigó e implementó un prototipo de evaluador basado en el </w:t>
+      </w:r>
+      <w:r>
+        <w:rPr>
+          <w:i/>
+          <w:iCs/>
+        </w:rPr>
+        <w:t xml:space="preserve">framework </w:t>
+      </w:r>
+      <w:r>
+        <w:t>ARES. La principal diferencia que aporta respecto a RAGAS es que, en lugar de usar una evaluación heurística, entrena modelos de evaluación especializados. ARES tiene tres fases clave:</w:t>
+      </w:r>
+    </w:p>
+    <w:p>
+      <w:pPr>
+        <w:pStyle w:val="Prrafodelista"/>
+        <w:numPr>
+          <w:ilvl w:val="0"/>
+          <w:numId w:val="15"/>
+        </w:numPr>
+      </w:pPr>
+      <w:r>
+        <w:t>Generación de datos sintéticos: en esta primera fase se crean</w:t>
+      </w:r>
+      <w:r>
+        <w:t xml:space="preserve"> </w:t>
+      </w:r>
+      <w:r>
+        <w:rPr>
+          <w:i/>
+          <w:iCs/>
+        </w:rPr>
+        <w:t>datasets</w:t>
+      </w:r>
+      <w:r>
+        <w:t xml:space="preserve"> </w:t>
+      </w:r>
+      <w:r>
+        <w:t xml:space="preserve">de evaluación sin la intervención humana. Estos </w:t>
+      </w:r>
+      <w:r>
+        <w:rPr>
+          <w:i/>
+          <w:iCs/>
+        </w:rPr>
+        <w:t>datasets</w:t>
+      </w:r>
+      <w:r>
+        <w:t xml:space="preserve"> incluyen</w:t>
+      </w:r>
+      <w:r>
+        <w:t xml:space="preserve"> preguntas, documentos y respuestas</w:t>
+      </w:r>
+      <w:r>
+        <w:t>, generadas por los LLM. Se generan respuestas correctas, irrelevantes, con alucinaciones, con contexto recuperado bueno y con contexto recuperado malo.</w:t>
+      </w:r>
+    </w:p>
+    <w:p>
+      <w:pPr>
+        <w:pStyle w:val="Prrafodelista"/>
+        <w:numPr>
+          <w:ilvl w:val="0"/>
+          <w:numId w:val="15"/>
+        </w:numPr>
+      </w:pPr>
+      <w:r>
+        <w:t xml:space="preserve">Entrenar evaluadores ligeros: </w:t>
+      </w:r>
+      <w:r>
+        <w:t xml:space="preserve">utilizando estos </w:t>
+      </w:r>
+      <w:r>
+        <w:rPr>
+          <w:i/>
+          <w:iCs/>
+        </w:rPr>
+        <w:t>datasets</w:t>
+      </w:r>
+      <w:r>
+        <w:t xml:space="preserve"> se entrenan modelos pequeños para que sean evaluadores específicos capaces de sustituir al LLM juez.  </w:t>
+      </w:r>
+      <w:r>
+        <w:t>Cada evaluador se va a encargar de medir una característica específica del RAG, concretamente van</w:t>
+      </w:r>
+      <w:r>
+        <w:t xml:space="preserve"> </w:t>
+      </w:r>
+      <w:r>
+        <w:t>a ser de estos tres tipos:</w:t>
+      </w:r>
+    </w:p>
+    <w:p>
+      <w:pPr>
+        <w:pStyle w:val="Prrafodelista"/>
+        <w:numPr>
+          <w:ilvl w:val="1"/>
+          <w:numId w:val="15"/>
+        </w:numPr>
+      </w:pPr>
+      <w:r>
+        <w:t>Context relevance</w:t>
+      </w:r>
+    </w:p>
+    <w:p>
+      <w:pPr>
+        <w:pStyle w:val="Prrafodelista"/>
+        <w:numPr>
+          <w:ilvl w:val="1"/>
+          <w:numId w:val="15"/>
+        </w:numPr>
+      </w:pPr>
+      <w:r>
+        <w:t>Answer faithfulness</w:t>
+      </w:r>
+    </w:p>
+    <w:p>
+      <w:pPr>
+        <w:pStyle w:val="Prrafodelista"/>
+        <w:numPr>
+          <w:ilvl w:val="1"/>
+          <w:numId w:val="15"/>
+        </w:numPr>
+      </w:pPr>
+      <w:r>
+        <w:t>A</w:t>
+      </w:r>
+      <w:r>
+        <w:t>nswer relevance</w:t>
+      </w:r>
+    </w:p>
+    <w:p>
+      <w:pPr>
+        <w:pStyle w:val="Prrafodelista"/>
+        <w:numPr>
+          <w:ilvl w:val="0"/>
+          <w:numId w:val="15"/>
+        </w:numPr>
+      </w:pPr>
+      <w:r>
+        <w:t>Evaluación masiva: tras ser entrenados, los evaluadores pueden realizar una evaluación rápida, barata, reproducible y escalable. Permitiendo evaluar múltiples ejemplos de manera rápida.</w:t>
+      </w:r>
+    </w:p>
+    <w:p>
+      <w:pPr>
+        <w:ind w:firstLine="0"/>
+      </w:pPr>
+      <w:r>
+        <w:t>Sus métricas principales son:</w:t>
+      </w:r>
+    </w:p>
+    <w:p>
+      <w:pPr>
+        <w:pStyle w:val="Prrafodelista"/>
+        <w:numPr>
+          <w:ilvl w:val="0"/>
+          <w:numId w:val="15"/>
+        </w:numPr>
+      </w:pPr>
+      <w:r>
+        <w:t>Context relevance</w:t>
+      </w:r>
+    </w:p>
+    <w:p>
+      <w:pPr>
+        <w:pStyle w:val="Prrafodelista"/>
+        <w:numPr>
+          <w:ilvl w:val="0"/>
+          <w:numId w:val="15"/>
+        </w:numPr>
+      </w:pPr>
+      <w:r>
+        <w:t>Faithfulness</w:t>
+      </w:r>
+    </w:p>
+    <w:p>
+      <w:pPr>
+        <w:pStyle w:val="Prrafodelista"/>
+        <w:numPr>
+          <w:ilvl w:val="0"/>
+          <w:numId w:val="15"/>
+        </w:numPr>
+      </w:pPr>
+      <w:r>
+        <w:t>Answer relevance</w:t>
+      </w:r>
+    </w:p>
+    <w:p>
+      <w:pPr>
+        <w:pStyle w:val="Prrafodelista"/>
+        <w:numPr>
+          <w:ilvl w:val="0"/>
+          <w:numId w:val="15"/>
+        </w:numPr>
+      </w:pPr>
+      <w:r>
+        <w:t>Retrieval quality</w:t>
+      </w:r>
+    </w:p>
+    <w:p>
+      <w:pPr>
+        <w:ind w:firstLine="0"/>
+      </w:pPr>
+      <w:r>
+        <w:t>Comparativa entre RAGAS y ARES</w:t>
+      </w:r>
+    </w:p>
+    <w:tbl>
+      <w:tblPr>
+        <w:tblStyle w:val="Tablaconcuadrcula"/>
+        <w:tblW w:w="0" w:type="auto"/>
+        <w:tblBorders>
+          <w:top w:val="single" w:sz="4" w:space="0" w:color="auto"/>
+          <w:left w:val="single" w:sz="4" w:space="0" w:color="auto"/>
+          <w:bottom w:val="single" w:sz="4" w:space="0" w:color="auto"/>
+          <w:right w:val="single" w:sz="4" w:space="0" w:color="auto"/>
+          <w:insideH w:val="single" w:sz="4" w:space="0" w:color="auto"/>
+          <w:insideV w:val="single" w:sz="4" w:space="0" w:color="auto"/>
+        </w:tblBorders>
+        <w:tblLook w:val="04A0" w:firstRow="1" w:lastRow="0" w:firstColumn="1" w:lastColumn="0" w:noHBand="0" w:noVBand="1"/>
+      </w:tblPr>
+      <w:tblGrid>
+        <w:gridCol w:w="2831"/>
+        <w:gridCol w:w="2831"/>
+        <w:gridCol w:w="2832"/>
+      </w:tblGrid>
+      <w:tr>
+        <w:tc>
+          <w:tcPr>
+            <w:tcW w:w="2831" w:type="dxa"/>
+          </w:tcPr>
+          <w:p>
+            <w:pPr>
+              <w:ind w:firstLine="0"/>
+            </w:pPr>
+            <w:r>
+              <w:t>Característica</w:t>
+            </w:r>
+          </w:p>
+        </w:tc>
+        <w:tc>
+          <w:tcPr>
+            <w:tcW w:w="2831" w:type="dxa"/>
+          </w:tcPr>
+          <w:p>
+            <w:pPr>
+              <w:ind w:firstLine="0"/>
+            </w:pPr>
+            <w:r>
+              <w:t>RAGAS</w:t>
+            </w:r>
+          </w:p>
+        </w:tc>
+        <w:tc>
+          <w:tcPr>
+            <w:tcW w:w="2832" w:type="dxa"/>
+          </w:tcPr>
+          <w:p>
+            <w:pPr>
+              <w:ind w:firstLine="0"/>
+            </w:pPr>
+            <w:r>
+              <w:t>ARES</w:t>
+            </w:r>
+          </w:p>
+        </w:tc>
+      </w:tr>
+      <w:tr>
+        <w:tc>
+          <w:tcPr>
+            <w:tcW w:w="2831" w:type="dxa"/>
+          </w:tcPr>
+          <w:p>
+            <w:pPr>
+              <w:ind w:firstLine="0"/>
+            </w:pPr>
+            <w:r>
+              <w:t>Paradigma</w:t>
+            </w:r>
+          </w:p>
+        </w:tc>
+        <w:tc>
+          <w:tcPr>
+            <w:tcW w:w="2831" w:type="dxa"/>
+          </w:tcPr>
+          <w:p>
+            <w:pPr>
+              <w:ind w:firstLine="0"/>
+            </w:pPr>
+            <w:r>
+              <w:t>Heurística, usa LLM como juez</w:t>
+            </w:r>
+          </w:p>
+        </w:tc>
+        <w:tc>
+          <w:tcPr>
+            <w:tcW w:w="2832" w:type="dxa"/>
+          </w:tcPr>
+          <w:p>
+            <w:pPr>
+              <w:ind w:firstLine="0"/>
+            </w:pPr>
+            <w:r>
+              <w:t>Supervisado, utiliza modelos entrenados</w:t>
+            </w:r>
+          </w:p>
+        </w:tc>
+      </w:tr>
+      <w:tr>
+        <w:tc>
+          <w:tcPr>
+            <w:tcW w:w="2831" w:type="dxa"/>
+          </w:tcPr>
+          <w:p>
+            <w:pPr>
+              <w:ind w:firstLine="0"/>
+            </w:pPr>
+            <w:r>
+              <w:t>Entrenamiento</w:t>
+            </w:r>
+          </w:p>
+        </w:tc>
+        <w:tc>
+          <w:tcPr>
+            <w:tcW w:w="2831" w:type="dxa"/>
+          </w:tcPr>
+          <w:p>
+            <w:pPr>
+              <w:ind w:firstLine="0"/>
+            </w:pPr>
+            <w:r>
+              <w:t>No</w:t>
+            </w:r>
+          </w:p>
+        </w:tc>
+        <w:tc>
+          <w:tcPr>
+            <w:tcW w:w="2832" w:type="dxa"/>
+          </w:tcPr>
+          <w:p>
+            <w:pPr>
+              <w:ind w:firstLine="0"/>
+            </w:pPr>
+            <w:r>
+              <w:t>Sí</w:t>
+            </w:r>
+          </w:p>
+        </w:tc>
+      </w:tr>
+      <w:tr>
+        <w:tc>
+          <w:tcPr>
+            <w:tcW w:w="2831" w:type="dxa"/>
+          </w:tcPr>
+          <w:p>
+            <w:pPr>
+              <w:ind w:firstLine="0"/>
+            </w:pPr>
+            <w:r>
+              <w:lastRenderedPageBreak/>
+              <w:t>Dataset</w:t>
+            </w:r>
+          </w:p>
+        </w:tc>
+        <w:tc>
+          <w:tcPr>
+            <w:tcW w:w="2831" w:type="dxa"/>
+          </w:tcPr>
+          <w:p>
+            <w:pPr>
+              <w:ind w:firstLine="0"/>
+            </w:pPr>
+            <w:r>
+              <w:t>No</w:t>
+            </w:r>
+          </w:p>
+        </w:tc>
+        <w:tc>
+          <w:tcPr>
+            <w:tcW w:w="2832" w:type="dxa"/>
+          </w:tcPr>
+          <w:p>
+            <w:pPr>
+              <w:ind w:firstLine="0"/>
+            </w:pPr>
+            <w:r>
+              <w:t>Sí</w:t>
+            </w:r>
+          </w:p>
+        </w:tc>
+      </w:tr>
+      <w:tr>
+        <w:tc>
+          <w:tcPr>
+            <w:tcW w:w="2831" w:type="dxa"/>
+          </w:tcPr>
+          <w:p>
+            <w:pPr>
+              <w:ind w:firstLine="0"/>
+            </w:pPr>
+            <w:r>
+              <w:t>Escalabilidad</w:t>
+            </w:r>
+          </w:p>
+        </w:tc>
+        <w:tc>
+          <w:tcPr>
+            <w:tcW w:w="2831" w:type="dxa"/>
+          </w:tcPr>
+          <w:p>
+            <w:pPr>
+              <w:ind w:firstLine="0"/>
+            </w:pPr>
+            <w:r>
+              <w:t>Media</w:t>
+            </w:r>
+          </w:p>
+        </w:tc>
+        <w:tc>
+          <w:tcPr>
+            <w:tcW w:w="2832" w:type="dxa"/>
+          </w:tcPr>
+          <w:p>
+            <w:pPr>
+              <w:ind w:firstLine="0"/>
+            </w:pPr>
+            <w:r>
+              <w:t>Alta</w:t>
+            </w:r>
+          </w:p>
+        </w:tc>
+      </w:tr>
+      <w:tr>
+        <w:tc>
+          <w:tcPr>
+            <w:tcW w:w="2831" w:type="dxa"/>
+          </w:tcPr>
+          <w:p>
+            <w:pPr>
+              <w:ind w:firstLine="0"/>
+            </w:pPr>
+            <w:r>
+              <w:t xml:space="preserve">Coste por evaluación </w:t>
+            </w:r>
+          </w:p>
+        </w:tc>
+        <w:tc>
+          <w:tcPr>
+            <w:tcW w:w="2831" w:type="dxa"/>
+          </w:tcPr>
+          <w:p>
+            <w:pPr>
+              <w:ind w:firstLine="0"/>
+            </w:pPr>
+            <w:r>
+              <w:t>Alto</w:t>
+            </w:r>
+          </w:p>
+        </w:tc>
+        <w:tc>
+          <w:tcPr>
+            <w:tcW w:w="2832" w:type="dxa"/>
+          </w:tcPr>
+          <w:p>
+            <w:pPr>
+              <w:ind w:firstLine="0"/>
+            </w:pPr>
+            <w:r>
+              <w:t>Bajo</w:t>
+            </w:r>
+          </w:p>
+        </w:tc>
+      </w:tr>
+      <w:tr>
+        <w:tc>
+          <w:tcPr>
+            <w:tcW w:w="2831" w:type="dxa"/>
+          </w:tcPr>
+          <w:p>
+            <w:pPr>
+              <w:ind w:firstLine="0"/>
+            </w:pPr>
+            <w:r>
+              <w:t>Determinista</w:t>
+            </w:r>
+          </w:p>
+        </w:tc>
+        <w:tc>
+          <w:tcPr>
+            <w:tcW w:w="2831" w:type="dxa"/>
+          </w:tcPr>
+          <w:p>
+            <w:pPr>
+              <w:ind w:firstLine="0"/>
+            </w:pPr>
+            <w:r>
+              <w:t>No</w:t>
+            </w:r>
+          </w:p>
+        </w:tc>
+        <w:tc>
+          <w:tcPr>
+            <w:tcW w:w="2832" w:type="dxa"/>
+          </w:tcPr>
+          <w:p>
+            <w:pPr>
+              <w:ind w:firstLine="0"/>
+            </w:pPr>
+            <w:r>
+              <w:t>Sí</w:t>
+            </w:r>
+          </w:p>
+        </w:tc>
+      </w:tr>
+      <w:tr>
+        <w:tc>
+          <w:tcPr>
+            <w:tcW w:w="2831" w:type="dxa"/>
+          </w:tcPr>
+          <w:p>
+            <w:pPr>
+              <w:ind w:firstLine="0"/>
+            </w:pPr>
+            <w:r>
+              <w:t>Uso</w:t>
+            </w:r>
+          </w:p>
+        </w:tc>
+        <w:tc>
+          <w:tcPr>
+            <w:tcW w:w="2831" w:type="dxa"/>
+          </w:tcPr>
+          <w:p>
+            <w:pPr>
+              <w:ind w:firstLine="0"/>
+            </w:pPr>
+            <w:r>
+              <w:t>Investigación, prototipado</w:t>
+            </w:r>
+          </w:p>
+        </w:tc>
+        <w:tc>
+          <w:tcPr>
+            <w:tcW w:w="2832" w:type="dxa"/>
+          </w:tcPr>
+          <w:p>
+            <w:pPr>
+              <w:ind w:firstLine="0"/>
+            </w:pPr>
+            <w:r>
+              <w:t>Producción, benchmark</w:t>
+            </w:r>
+          </w:p>
+        </w:tc>
+      </w:tr>
+    </w:tbl>
+    <w:p>
+      <w:pPr>
+        <w:ind w:firstLine="0"/>
+      </w:pPr>
+    </w:p>
+    <w:p>
+      <w:pPr>
+        <w:ind w:firstLine="0"/>
+      </w:pPr>
+      <w:r>
+        <w:t>Muchas veces se usan de forma complementaria. Comienzan usando RAGAS para generar el dataset y con ellos entrenar los evaluadores de ARES.</w:t>
+      </w:r>
+    </w:p>
+    <w:p>
+      <w:pPr>
+        <w:ind w:firstLine="0"/>
+      </w:pPr>
+      <w:r>
+        <w:t xml:space="preserve">Tras esta primera fase de familiarización con los </w:t>
+      </w:r>
+      <w:r>
+        <w:rPr>
+          <w:i/>
+          <w:iCs/>
+        </w:rPr>
+        <w:t>frameworks</w:t>
+      </w:r>
+      <w:r>
+        <w:t xml:space="preserve"> de evaluación se generó un </w:t>
+      </w:r>
+      <w:r>
+        <w:rPr>
+          <w:i/>
+          <w:iCs/>
+        </w:rPr>
+        <w:t>pipeline</w:t>
+      </w:r>
+      <w:r>
+        <w:t xml:space="preserve"> para automatizar las pruebas.</w:t>
       </w:r>
     </w:p>
     <w:p>
@@ -1814,6 +2549,118 @@
     </w:lvl>
   </w:abstractNum>
   <w:abstractNum w:abstractNumId="2" w15:restartNumberingAfterBreak="0">
+    <w:nsid w:val="0C8F0846"/>
+    <w:multiLevelType w:val="hybridMultilevel"/>
+    <w:tmpl w:val="9FB8CB5E"/>
+    <w:lvl w:ilvl="0" w:tplc="9F565418">
+      <w:numFmt w:val="bullet"/>
+      <w:lvlText w:val="-"/>
+      <w:lvlJc w:val="left"/>
+      <w:pPr>
+        <w:ind w:left="720" w:hanging="360"/>
+      </w:pPr>
+      <w:rPr>
+        <w:rFonts w:ascii="Aptos" w:eastAsiaTheme="minorHAnsi" w:hAnsi="Aptos" w:cstheme="minorBidi" w:hint="default"/>
+      </w:rPr>
+    </w:lvl>
+    <w:lvl w:ilvl="1" w:tplc="0C0A0003">
+      <w:start w:val="1"/>
+      <w:numFmt w:val="bullet"/>
+      <w:lvlText w:val="o"/>
+      <w:lvlJc w:val="left"/>
+      <w:pPr>
+        <w:ind w:left="1440" w:hanging="360"/>
+      </w:pPr>
+      <w:rPr>
+        <w:rFonts w:ascii="Courier New" w:hAnsi="Courier New" w:cs="Courier New" w:hint="default"/>
+      </w:rPr>
+    </w:lvl>
+    <w:lvl w:ilvl="2" w:tplc="0C0A0005" w:tentative="1">
+      <w:start w:val="1"/>
+      <w:numFmt w:val="bullet"/>
+      <w:lvlText w:val=""/>
+      <w:lvlJc w:val="left"/>
+      <w:pPr>
+        <w:ind w:left="2160" w:hanging="360"/>
+      </w:pPr>
+      <w:rPr>
+        <w:rFonts w:ascii="Wingdings" w:hAnsi="Wingdings" w:hint="default"/>
+      </w:rPr>
+    </w:lvl>
+    <w:lvl w:ilvl="3" w:tplc="0C0A0001" w:tentative="1">
+      <w:start w:val="1"/>
+      <w:numFmt w:val="bullet"/>
+      <w:lvlText w:val=""/>
+      <w:lvlJc w:val="left"/>
+      <w:pPr>
+        <w:ind w:left="2880" w:hanging="360"/>
+      </w:pPr>
+      <w:rPr>
+        <w:rFonts w:ascii="Symbol" w:hAnsi="Symbol" w:hint="default"/>
+      </w:rPr>
+    </w:lvl>
+    <w:lvl w:ilvl="4" w:tplc="0C0A0003" w:tentative="1">
+      <w:start w:val="1"/>
+      <w:numFmt w:val="bullet"/>
+      <w:lvlText w:val="o"/>
+      <w:lvlJc w:val="left"/>
+      <w:pPr>
+        <w:ind w:left="3600" w:hanging="360"/>
+      </w:pPr>
+      <w:rPr>
+        <w:rFonts w:ascii="Courier New" w:hAnsi="Courier New" w:cs="Courier New" w:hint="default"/>
+      </w:rPr>
+    </w:lvl>
+    <w:lvl w:ilvl="5" w:tplc="0C0A0005" w:tentative="1">
+      <w:start w:val="1"/>
+      <w:numFmt w:val="bullet"/>
+      <w:lvlText w:val=""/>
+      <w:lvlJc w:val="left"/>
+      <w:pPr>
+        <w:ind w:left="4320" w:hanging="360"/>
+      </w:pPr>
+      <w:rPr>
+        <w:rFonts w:ascii="Wingdings" w:hAnsi="Wingdings" w:hint="default"/>
+      </w:rPr>
+    </w:lvl>
+    <w:lvl w:ilvl="6" w:tplc="0C0A0001" w:tentative="1">
+      <w:start w:val="1"/>
+      <w:numFmt w:val="bullet"/>
+      <w:lvlText w:val=""/>
+      <w:lvlJc w:val="left"/>
+      <w:pPr>
+        <w:ind w:left="5040" w:hanging="360"/>
+      </w:pPr>
+      <w:rPr>
+        <w:rFonts w:ascii="Symbol" w:hAnsi="Symbol" w:hint="default"/>
+      </w:rPr>
+    </w:lvl>
+    <w:lvl w:ilvl="7" w:tplc="0C0A0003" w:tentative="1">
+      <w:start w:val="1"/>
+      <w:numFmt w:val="bullet"/>
+      <w:lvlText w:val="o"/>
+      <w:lvlJc w:val="left"/>
+      <w:pPr>
+        <w:ind w:left="5760" w:hanging="360"/>
+      </w:pPr>
+      <w:rPr>
+        <w:rFonts w:ascii="Courier New" w:hAnsi="Courier New" w:cs="Courier New" w:hint="default"/>
+      </w:rPr>
+    </w:lvl>
+    <w:lvl w:ilvl="8" w:tplc="0C0A0005" w:tentative="1">
+      <w:start w:val="1"/>
+      <w:numFmt w:val="bullet"/>
+      <w:lvlText w:val=""/>
+      <w:lvlJc w:val="left"/>
+      <w:pPr>
+        <w:ind w:left="6480" w:hanging="360"/>
+      </w:pPr>
+      <w:rPr>
+        <w:rFonts w:ascii="Wingdings" w:hAnsi="Wingdings" w:hint="default"/>
+      </w:rPr>
+    </w:lvl>
+  </w:abstractNum>
+  <w:abstractNum w:abstractNumId="3" w15:restartNumberingAfterBreak="0">
     <w:nsid w:val="0D9F48F5"/>
     <w:multiLevelType w:val="hybridMultilevel"/>
     <w:tmpl w:val="6D86063A"/>
@@ -1902,7 +2749,7 @@
       </w:pPr>
     </w:lvl>
   </w:abstractNum>
-  <w:abstractNum w:abstractNumId="3" w15:restartNumberingAfterBreak="0">
+  <w:abstractNum w:abstractNumId="4" w15:restartNumberingAfterBreak="0">
     <w:nsid w:val="24993115"/>
     <w:multiLevelType w:val="multilevel"/>
     <w:tmpl w:val="635E9274"/>
@@ -2015,7 +2862,7 @@
       </w:pPr>
     </w:lvl>
   </w:abstractNum>
-  <w:abstractNum w:abstractNumId="4" w15:restartNumberingAfterBreak="0">
+  <w:abstractNum w:abstractNumId="5" w15:restartNumberingAfterBreak="0">
     <w:nsid w:val="2DA9714B"/>
     <w:multiLevelType w:val="hybridMultilevel"/>
     <w:tmpl w:val="C952F64C"/>
@@ -2127,7 +2974,7 @@
       </w:rPr>
     </w:lvl>
   </w:abstractNum>
-  <w:abstractNum w:abstractNumId="5" w15:restartNumberingAfterBreak="0">
+  <w:abstractNum w:abstractNumId="6" w15:restartNumberingAfterBreak="0">
     <w:nsid w:val="39D60B46"/>
     <w:multiLevelType w:val="hybridMultilevel"/>
     <w:tmpl w:val="83B43838"/>
@@ -2239,7 +3086,7 @@
       </w:rPr>
     </w:lvl>
   </w:abstractNum>
-  <w:abstractNum w:abstractNumId="6" w15:restartNumberingAfterBreak="0">
+  <w:abstractNum w:abstractNumId="7" w15:restartNumberingAfterBreak="0">
     <w:nsid w:val="42434CAB"/>
     <w:multiLevelType w:val="hybridMultilevel"/>
     <w:tmpl w:val="42C0190E"/>
@@ -2328,7 +3175,7 @@
       </w:pPr>
     </w:lvl>
   </w:abstractNum>
-  <w:abstractNum w:abstractNumId="7" w15:restartNumberingAfterBreak="0">
+  <w:abstractNum w:abstractNumId="8" w15:restartNumberingAfterBreak="0">
     <w:nsid w:val="5EBD4388"/>
     <w:multiLevelType w:val="hybridMultilevel"/>
     <w:tmpl w:val="24DED4EA"/>
@@ -2417,7 +3264,7 @@
       </w:pPr>
     </w:lvl>
   </w:abstractNum>
-  <w:abstractNum w:abstractNumId="8" w15:restartNumberingAfterBreak="0">
+  <w:abstractNum w:abstractNumId="9" w15:restartNumberingAfterBreak="0">
     <w:nsid w:val="662E3F7E"/>
     <w:multiLevelType w:val="hybridMultilevel"/>
     <w:tmpl w:val="6D86063A"/>
@@ -2506,7 +3353,7 @@
       </w:pPr>
     </w:lvl>
   </w:abstractNum>
-  <w:abstractNum w:abstractNumId="9" w15:restartNumberingAfterBreak="0">
+  <w:abstractNum w:abstractNumId="10" w15:restartNumberingAfterBreak="0">
     <w:nsid w:val="6E976DA7"/>
     <w:multiLevelType w:val="hybridMultilevel"/>
     <w:tmpl w:val="250A4F8A"/>
@@ -2619,7 +3466,7 @@
       </w:rPr>
     </w:lvl>
   </w:abstractNum>
-  <w:abstractNum w:abstractNumId="10" w15:restartNumberingAfterBreak="0">
+  <w:abstractNum w:abstractNumId="11" w15:restartNumberingAfterBreak="0">
     <w:nsid w:val="731B22C9"/>
     <w:multiLevelType w:val="hybridMultilevel"/>
     <w:tmpl w:val="6F78D140"/>
@@ -2731,7 +3578,7 @@
       </w:rPr>
     </w:lvl>
   </w:abstractNum>
-  <w:abstractNum w:abstractNumId="11" w15:restartNumberingAfterBreak="0">
+  <w:abstractNum w:abstractNumId="12" w15:restartNumberingAfterBreak="0">
     <w:nsid w:val="74FF3AF8"/>
     <w:multiLevelType w:val="hybridMultilevel"/>
     <w:tmpl w:val="4F4A1990"/>
@@ -2845,37 +3692,37 @@
     </w:lvl>
   </w:abstractNum>
   <w:num w:numId="1" w16cid:durableId="1384409473">
-    <w:abstractNumId w:val="4"/>
+    <w:abstractNumId w:val="5"/>
   </w:num>
   <w:num w:numId="2" w16cid:durableId="622034921">
-    <w:abstractNumId w:val="5"/>
+    <w:abstractNumId w:val="6"/>
   </w:num>
   <w:num w:numId="3" w16cid:durableId="1329942062">
-    <w:abstractNumId w:val="10"/>
+    <w:abstractNumId w:val="11"/>
   </w:num>
   <w:num w:numId="4" w16cid:durableId="1356466658">
     <w:abstractNumId w:val="0"/>
   </w:num>
   <w:num w:numId="5" w16cid:durableId="1874731657">
-    <w:abstractNumId w:val="7"/>
+    <w:abstractNumId w:val="8"/>
   </w:num>
   <w:num w:numId="6" w16cid:durableId="2057460090">
-    <w:abstractNumId w:val="3"/>
+    <w:abstractNumId w:val="4"/>
   </w:num>
   <w:num w:numId="7" w16cid:durableId="122428219">
-    <w:abstractNumId w:val="9"/>
+    <w:abstractNumId w:val="10"/>
   </w:num>
   <w:num w:numId="8" w16cid:durableId="1848859283">
     <w:abstractNumId w:val="1"/>
   </w:num>
   <w:num w:numId="9" w16cid:durableId="233971359">
-    <w:abstractNumId w:val="6"/>
+    <w:abstractNumId w:val="7"/>
   </w:num>
   <w:num w:numId="10" w16cid:durableId="95058821">
-    <w:abstractNumId w:val="8"/>
+    <w:abstractNumId w:val="9"/>
   </w:num>
   <w:num w:numId="11" w16cid:durableId="469637042">
-    <w:abstractNumId w:val="2"/>
+    <w:abstractNumId w:val="3"/>
   </w:num>
   <w:num w:numId="12" w16cid:durableId="1686203947">
     <w:abstractNumId w:val="1"/>
@@ -2884,7 +3731,10 @@
     <w:abstractNumId w:val="1"/>
   </w:num>
   <w:num w:numId="14" w16cid:durableId="2047099470">
-    <w:abstractNumId w:val="11"/>
+    <w:abstractNumId w:val="12"/>
+  </w:num>
+  <w:num w:numId="15" w16cid:durableId="511340156">
+    <w:abstractNumId w:val="2"/>
   </w:num>
 </w:numbering>
 </file>
@@ -3289,7 +4139,7 @@
   <w:style w:type="paragraph" w:default="1" w:styleId="Normal">
     <w:name w:val="Normal"/>
     <w:qFormat/>
-    <w:rsid w:val="00A127B4"/>
+    <w:rsid w:val="00446C4E"/>
     <w:pPr>
       <w:ind w:firstLine="709"/>
       <w:jc w:val="both"/>
@@ -4529,12 +5379,11 @@
 </file>
 
 <file path=customXml/item2.xml><?xml version="1.0" encoding="utf-8"?>
-<?mso-contentType ?>
-<FormTemplates xmlns="http://schemas.microsoft.com/sharepoint/v3/contenttype/forms">
-  <Display>DocumentLibraryForm</Display>
-  <Edit>DocumentLibraryForm</Edit>
-  <New>DocumentLibraryForm</New>
-</FormTemplates>
+<p:properties xmlns:p="http://schemas.microsoft.com/office/2006/metadata/properties" xmlns:xsi="http://www.w3.org/2001/XMLSchema-instance" xmlns:pc="http://schemas.microsoft.com/office/infopath/2007/PartnerControls">
+  <documentManagement>
+    <_activity xmlns="2fd37dc8-3963-41fb-9b0e-49a6b9393e30" xsi:nil="true"/>
+  </documentManagement>
+</p:properties>
 </file>
 
 <file path=customXml/item3.xml><?xml version="1.0" encoding="utf-8"?>
@@ -4771,11 +5620,12 @@
 </file>
 
 <file path=customXml/item4.xml><?xml version="1.0" encoding="utf-8"?>
-<p:properties xmlns:p="http://schemas.microsoft.com/office/2006/metadata/properties" xmlns:xsi="http://www.w3.org/2001/XMLSchema-instance" xmlns:pc="http://schemas.microsoft.com/office/infopath/2007/PartnerControls">
-  <documentManagement>
-    <_activity xmlns="2fd37dc8-3963-41fb-9b0e-49a6b9393e30" xsi:nil="true"/>
-  </documentManagement>
-</p:properties>
+<?mso-contentType ?>
+<FormTemplates xmlns="http://schemas.microsoft.com/sharepoint/v3/contenttype/forms">
+  <Display>DocumentLibraryForm</Display>
+  <Edit>DocumentLibraryForm</Edit>
+  <New>DocumentLibraryForm</New>
+</FormTemplates>
 </file>
 
 <file path=customXml/itemProps1.xml><?xml version="1.0" encoding="utf-8"?>
@@ -4787,9 +5637,11 @@
 </file>
 
 <file path=customXml/itemProps2.xml><?xml version="1.0" encoding="utf-8"?>
-<ds:datastoreItem xmlns:ds="http://schemas.openxmlformats.org/officeDocument/2006/customXml" ds:itemID="{B2207508-9D7C-49F9-B5AC-861480307FA8}">
+<ds:datastoreItem xmlns:ds="http://schemas.openxmlformats.org/officeDocument/2006/customXml" ds:itemID="{4AA0DDC1-8F21-4473-AA2B-BBFC189B6DCB}">
   <ds:schemaRefs>
-    <ds:schemaRef ds:uri="http://schemas.microsoft.com/sharepoint/v3/contenttype/forms"/>
+    <ds:schemaRef ds:uri="http://schemas.microsoft.com/office/2006/metadata/properties"/>
+    <ds:schemaRef ds:uri="http://schemas.microsoft.com/office/infopath/2007/PartnerControls"/>
+    <ds:schemaRef ds:uri="2fd37dc8-3963-41fb-9b0e-49a6b9393e30"/>
   </ds:schemaRefs>
 </ds:datastoreItem>
 </file>
@@ -4814,11 +5666,9 @@
 </file>
 
 <file path=customXml/itemProps4.xml><?xml version="1.0" encoding="utf-8"?>
-<ds:datastoreItem xmlns:ds="http://schemas.openxmlformats.org/officeDocument/2006/customXml" ds:itemID="{4AA0DDC1-8F21-4473-AA2B-BBFC189B6DCB}">
+<ds:datastoreItem xmlns:ds="http://schemas.openxmlformats.org/officeDocument/2006/customXml" ds:itemID="{B2207508-9D7C-49F9-B5AC-861480307FA8}">
   <ds:schemaRefs>
-    <ds:schemaRef ds:uri="http://schemas.microsoft.com/office/2006/metadata/properties"/>
-    <ds:schemaRef ds:uri="http://schemas.microsoft.com/office/infopath/2007/PartnerControls"/>
-    <ds:schemaRef ds:uri="2fd37dc8-3963-41fb-9b0e-49a6b9393e30"/>
+    <ds:schemaRef ds:uri="http://schemas.microsoft.com/sharepoint/v3/contenttype/forms"/>
   </ds:schemaRefs>
 </ds:datastoreItem>
 </file>
</xml_diff>